<commit_message>
Demo's and updated documentation for SphereSensor w interactivity
</commit_message>
<xml_diff>
--- a/x3d/Cylinder and Sphere Sensor/Cylinder and Sphere Sensor - Interactivity.docx
+++ b/x3d/Cylinder and Sphere Sensor/Cylinder and Sphere Sensor - Interactivity.docx
@@ -61,6 +61,25 @@
       </w:r>
       <w:r>
         <w:t>.</w:t>
+      </w:r>
+    </w:p>
+    <w:p>
+      <w:pPr>
+        <w:rPr>
+          <w:b/>
+          <w:sz w:val="28"/>
+          <w:szCs w:val="28"/>
+          <w:u w:val="single"/>
+        </w:rPr>
+      </w:pPr>
+      <w:r>
+        <w:rPr>
+          <w:b/>
+          <w:sz w:val="28"/>
+          <w:szCs w:val="28"/>
+          <w:u w:val="single"/>
+        </w:rPr>
+        <w:t>Cylinder Sensor</w:t>
       </w:r>
     </w:p>
     <w:p>
@@ -139,7 +158,7 @@
     <w:p>
       <w:r>
         <w:pict>
-          <v:shape id="_x0000_i1028" type="#_x0000_t75" style="width:198.75pt;height:186pt">
+          <v:shape id="_x0000_i1027" type="#_x0000_t75" style="width:198.75pt;height:186pt">
             <v:imagedata r:id="rId6" o:title="cylSensor_CtrlMaterial03"/>
           </v:shape>
         </w:pict>
@@ -149,7 +168,7 @@
       </w:r>
       <w:r>
         <w:pict>
-          <v:shape id="_x0000_i1027" type="#_x0000_t75" style="width:219pt;height:186pt">
+          <v:shape id="_x0000_i1028" type="#_x0000_t75" style="width:219pt;height:186pt">
             <v:imagedata r:id="rId7" o:title="cylSensor_CtrlLtColor03"/>
           </v:shape>
         </w:pict>
@@ -168,6 +187,22 @@
           <w:b/>
           <w:u w:val="single"/>
         </w:rPr>
+        <w:br w:type="page"/>
+      </w:r>
+    </w:p>
+    <w:p>
+      <w:pPr>
+        <w:rPr>
+          <w:b/>
+          <w:u w:val="single"/>
+        </w:rPr>
+      </w:pPr>
+      <w:r>
+        <w:rPr>
+          <w:b/>
+          <w:u w:val="single"/>
+        </w:rPr>
+        <w:lastRenderedPageBreak/>
         <w:t>cylSensor_CtrlMaterial</w:t>
       </w:r>
       <w:r>
@@ -180,21 +215,11 @@
     </w:p>
     <w:p>
       <w:r>
-        <w:t xml:space="preserve">This demo </w:t>
-      </w:r>
-      <w:r>
-        <w:t>controls the diffuseColor of the Red-Green-Blue-White panel</w:t>
-      </w:r>
-      <w:r>
-        <w:t>.</w:t>
-      </w:r>
-      <w:r>
-        <w:t xml:space="preserve">  Initially the diffuseColor is to to (.5, .5, .5).  The Cylinders rotate between -1 and 1 radian, controlling the RGB of the panels diffuse Color.  In the second scene, Cylinders are each rotated to 1 radian setting the diffuseColor to (1, 1, 1).</w:t>
-      </w:r>
-    </w:p>
-    <w:p>
-      <w:r>
-        <w:lastRenderedPageBreak/>
+        <w:t>This demo controls the diffuseColor of the Red-Green-Blue-White panel.  Initially the diffuseColor is to to (.5, .5, .5).  The Cylinders rotate between -1 and 1 radian, controlling the RGB of the panels diffuse Color.  In the second scene, Cylinders are each rotated to 1 radian setting the diffuseColor to (1, 1, 1).</w:t>
+      </w:r>
+    </w:p>
+    <w:p>
+      <w:r>
         <w:pict>
           <v:shape id="_x0000_i1029" type="#_x0000_t75" style="width:219pt;height:197.25pt">
             <v:imagedata r:id="rId8" o:title="cylSensor_CtrlMaterial01"/>
@@ -326,10 +351,7 @@
     </w:p>
     <w:p>
       <w:r>
-        <w:t xml:space="preserve">The Cylinders control </w:t>
-      </w:r>
-      <w:r>
-        <w:t>texture transformations.  The upper left and upper right Cylinders control the X and Y translations of the texture maps.  In scene 2, the X translation is about .8, and the Y translation is about .6.</w:t>
+        <w:t>The Cylinders control texture transformations.  The upper left and upper right Cylinders control the X and Y translations of the texture maps.  In scene 2, the X translation is about .8, and the Y translation is about .6.</w:t>
       </w:r>
     </w:p>
     <w:p>
@@ -367,8 +389,6 @@
       <w:r>
         <w:t xml:space="preserve">about </w:t>
       </w:r>
-      <w:bookmarkStart w:id="0" w:name="_GoBack"/>
-      <w:bookmarkEnd w:id="0"/>
       <w:r>
         <w:t>2.5 radians.</w:t>
       </w:r>
@@ -391,6 +411,196 @@
           </v:shape>
         </w:pict>
       </w:r>
+    </w:p>
+    <w:p/>
+    <w:p/>
+    <w:p>
+      <w:pPr>
+        <w:rPr>
+          <w:b/>
+          <w:sz w:val="28"/>
+          <w:szCs w:val="28"/>
+          <w:u w:val="single"/>
+        </w:rPr>
+      </w:pPr>
+      <w:r>
+        <w:rPr>
+          <w:b/>
+          <w:sz w:val="28"/>
+          <w:szCs w:val="28"/>
+          <w:u w:val="single"/>
+        </w:rPr>
+        <w:t>Sphere</w:t>
+      </w:r>
+      <w:r>
+        <w:rPr>
+          <w:b/>
+          <w:sz w:val="28"/>
+          <w:szCs w:val="28"/>
+          <w:u w:val="single"/>
+        </w:rPr>
+        <w:t xml:space="preserve"> Sensor</w:t>
+      </w:r>
+    </w:p>
+    <w:p>
+      <w:pPr>
+        <w:rPr>
+          <w:b/>
+          <w:u w:val="single"/>
+        </w:rPr>
+      </w:pPr>
+      <w:r>
+        <w:rPr>
+          <w:b/>
+          <w:u w:val="single"/>
+        </w:rPr>
+        <w:t>SphereSensor_CtrlMaterial</w:t>
+      </w:r>
+      <w:r>
+        <w:rPr>
+          <w:b/>
+          <w:u w:val="single"/>
+        </w:rPr>
+        <w:t>.x3d</w:t>
+      </w:r>
+    </w:p>
+    <w:p>
+      <w:r>
+        <w:t>D</w:t>
+      </w:r>
+      <w:r>
+        <w:t>emo</w:t>
+      </w:r>
+      <w:r>
+        <w:t xml:space="preserve"> controls the Red, Green, Blue of the panel behind.  There is no relation between rotating the Sphere left-to-right, top-to-bottom and any specific color</w:t>
+      </w:r>
+      <w:r>
+        <w:t>.</w:t>
+      </w:r>
+      <w:r>
+        <w:t xml:space="preserve">  The rotation values are the positive of the rotation around the X-Y-Z axis, shown in yellow, and the diffuse Color matches.</w:t>
+      </w:r>
+    </w:p>
+    <w:p>
+      <w:r>
+        <w:lastRenderedPageBreak/>
+        <w:pict>
+          <v:shape id="_x0000_i1040" type="#_x0000_t75" style="width:255.75pt;height:201.75pt">
+            <v:imagedata r:id="rId18" o:title="SphereSensor_CtrlMaterial01"/>
+          </v:shape>
+        </w:pict>
+      </w:r>
+      <w:r>
+        <w:t xml:space="preserve">     </w:t>
+      </w:r>
+      <w:r>
+        <w:pict>
+          <v:shape id="_x0000_i1041" type="#_x0000_t75" style="width:155.25pt;height:203.25pt">
+            <v:imagedata r:id="rId19" o:title="SphereSensor_CtrlMaterial02"/>
+          </v:shape>
+        </w:pict>
+      </w:r>
+    </w:p>
+    <w:p>
+      <w:r>
+        <w:pict>
+          <v:shape id="_x0000_i1042" type="#_x0000_t75" style="width:174pt;height:231.75pt">
+            <v:imagedata r:id="rId20" o:title="SphereSensor_CtrlMaterial03"/>
+          </v:shape>
+        </w:pict>
+      </w:r>
+    </w:p>
+    <w:p/>
+    <w:p>
+      <w:pPr>
+        <w:rPr>
+          <w:b/>
+          <w:u w:val="single"/>
+        </w:rPr>
+      </w:pPr>
+      <w:r>
+        <w:rPr>
+          <w:b/>
+          <w:u w:val="single"/>
+        </w:rPr>
+        <w:t>SphereSensor_CtrlTranslation</w:t>
+      </w:r>
+      <w:r>
+        <w:rPr>
+          <w:b/>
+          <w:u w:val="single"/>
+        </w:rPr>
+        <w:t>.x3d</w:t>
+      </w:r>
+    </w:p>
+    <w:p>
+      <w:r>
+        <w:t xml:space="preserve">Demo controls the </w:t>
+      </w:r>
+      <w:r>
+        <w:t>translation</w:t>
+      </w:r>
+      <w:r>
+        <w:t xml:space="preserve"> of the panel behind.  There is no relation between rotating the Sphere left-to-right, top-to-bottom and </w:t>
+      </w:r>
+      <w:r>
+        <w:t>it’s translation between -1 and 1</w:t>
+      </w:r>
+      <w:r>
+        <w:t>.  The rotation values around the X-Y-Z axis, shown in yellow, and the</w:t>
+      </w:r>
+      <w:r>
+        <w:t>X-Y-Z of the</w:t>
+      </w:r>
+      <w:r>
+        <w:t xml:space="preserve"> </w:t>
+      </w:r>
+      <w:r>
+        <w:t>translaton of the panel behind it</w:t>
+      </w:r>
+      <w:r>
+        <w:t>.</w:t>
+      </w:r>
+    </w:p>
+    <w:p>
+      <w:r>
+        <w:rPr>
+          <w:noProof/>
+        </w:rPr>
+        <w:lastRenderedPageBreak/>
+        <w:pict>
+          <v:shape id="_x0000_i1043" type="#_x0000_t75" style="width:192pt;height:161.25pt">
+            <v:imagedata r:id="rId21" o:title="SphereSensor_CtrlTranslation01"/>
+          </v:shape>
+        </w:pict>
+      </w:r>
+      <w:r>
+        <w:rPr>
+          <w:noProof/>
+        </w:rPr>
+        <w:t xml:space="preserve">     </w:t>
+      </w:r>
+      <w:r>
+        <w:rPr>
+          <w:noProof/>
+        </w:rPr>
+        <w:pict>
+          <v:shape id="_x0000_i1044" type="#_x0000_t75" style="width:192pt;height:175.5pt">
+            <v:imagedata r:id="rId22" o:title="SphereSensor_CtrlTranslation02"/>
+          </v:shape>
+        </w:pict>
+      </w:r>
+    </w:p>
+    <w:p>
+      <w:bookmarkStart w:id="0" w:name="_GoBack"/>
+      <w:r>
+        <w:pict>
+          <v:shape id="_x0000_i1045" type="#_x0000_t75" style="width:186.75pt;height:237.75pt">
+            <v:imagedata r:id="rId23" o:title="SphereSensor_CtrlTranslation03"/>
+          </v:shape>
+        </w:pict>
+      </w:r>
+      <w:bookmarkEnd w:id="0"/>
     </w:p>
     <w:sectPr>
       <w:pgSz w:w="12240" w:h="15840"/>

</xml_diff>